<commit_message>
added comments to melissa's write up
</commit_message>
<xml_diff>
--- a/Research/write up melissa.docx
+++ b/Research/write up melissa.docx
@@ -1,6 +1,6 @@
 
 <file path=word/document.xml><?xml version="1.0" encoding="utf-8"?>
-<w:document xmlns:ve="http://schemas.openxmlformats.org/markup-compatibility/2006" xmlns:o="urn:schemas-microsoft-com:office:office" xmlns:r="http://schemas.openxmlformats.org/officeDocument/2006/relationships" xmlns:m="http://schemas.openxmlformats.org/officeDocument/2006/math" xmlns:v="urn:schemas-microsoft-com:vml" xmlns:wp="http://schemas.openxmlformats.org/drawingml/2006/wordprocessingDrawing" xmlns:w10="urn:schemas-microsoft-com:office:word" xmlns:w="http://schemas.openxmlformats.org/wordprocessingml/2006/main" xmlns:wne="http://schemas.microsoft.com/office/word/2006/wordml">
+<w:document xmlns:wpc="http://schemas.microsoft.com/office/word/2010/wordprocessingCanvas" xmlns:mc="http://schemas.openxmlformats.org/markup-compatibility/2006" xmlns:o="urn:schemas-microsoft-com:office:office" xmlns:r="http://schemas.openxmlformats.org/officeDocument/2006/relationships" xmlns:m="http://schemas.openxmlformats.org/officeDocument/2006/math" xmlns:v="urn:schemas-microsoft-com:vml" xmlns:wp14="http://schemas.microsoft.com/office/word/2010/wordprocessingDrawing" xmlns:wp="http://schemas.openxmlformats.org/drawingml/2006/wordprocessingDrawing" xmlns:w10="urn:schemas-microsoft-com:office:word" xmlns:w="http://schemas.openxmlformats.org/wordprocessingml/2006/main" xmlns:w14="http://schemas.microsoft.com/office/word/2010/wordml" xmlns:wpg="http://schemas.microsoft.com/office/word/2010/wordprocessingGroup" xmlns:wpi="http://schemas.microsoft.com/office/word/2010/wordprocessingInk" xmlns:wne="http://schemas.microsoft.com/office/word/2006/wordml" xmlns:wps="http://schemas.microsoft.com/office/word/2010/wordprocessingShape" mc:Ignorable="w14 wp14">
   <w:body>
     <w:p>
       <w:pPr>
@@ -39,6 +39,33 @@
       </w:pPr>
       <w:r>
         <w:rPr>
+          <w:color w:val="FF0000"/>
+          <w:sz w:val="24"/>
+        </w:rPr>
+        <w:t xml:space="preserve">This is more of a style thing but I’d write a </w:t>
+      </w:r>
+      <w:r>
+        <w:rPr>
+          <w:color w:val="FF0000"/>
+          <w:sz w:val="24"/>
+        </w:rPr>
+        <w:t xml:space="preserve">(very) </w:t>
+      </w:r>
+      <w:r>
+        <w:rPr>
+          <w:color w:val="FF0000"/>
+          <w:sz w:val="24"/>
+        </w:rPr>
+        <w:t>short intro paragraph instead of “in this section we will”</w:t>
+      </w:r>
+      <w:r>
+        <w:rPr>
+          <w:sz w:val="24"/>
+        </w:rPr>
+        <w:t xml:space="preserve"> </w:t>
+      </w:r>
+      <w:r>
+        <w:rPr>
           <w:sz w:val="24"/>
         </w:rPr>
         <w:t xml:space="preserve">In this section we will discuss </w:t>
@@ -111,51 +138,67 @@
         <w:rPr>
           <w:sz w:val="24"/>
         </w:rPr>
-        <w:t xml:space="preserve"> hand, a </w:t>
+        <w:t xml:space="preserve"> hand, a myoelectric prosthesis.  The most current product, the bebionic3,</w:t>
+      </w:r>
+      <w:r>
+        <w:rPr>
+          <w:sz w:val="24"/>
+        </w:rPr>
+        <w:t xml:space="preserve"> uses sensors placed on the skin to pick up impulses from muscle tissue to control the hand.  It</w:t>
+      </w:r>
+      <w:r>
+        <w:rPr>
+          <w:sz w:val="24"/>
+        </w:rPr>
+        <w:t xml:space="preserve"> has individual motors for each finger which are positioned to optimize weight distribution.</w:t>
+      </w:r>
+      <w:r>
+        <w:rPr>
+          <w:sz w:val="24"/>
+        </w:rPr>
+        <w:t xml:space="preserve">  </w:t>
+      </w:r>
+      <w:r>
+        <w:rPr>
+          <w:sz w:val="24"/>
+        </w:rPr>
+        <w:t xml:space="preserve">The hand features proportional speed control so the hand can perform delicate tasks as well as handling up to 45 kilograms.  </w:t>
+      </w:r>
+      <w:r>
+        <w:rPr>
+          <w:sz w:val="24"/>
+        </w:rPr>
+        <w:t>The prosthesis is designed to mimic a human hand and move as naturally as possible.  The bebionic3 is shown in the image below</w:t>
+      </w:r>
+      <w:r>
+        <w:rPr>
+          <w:color w:val="FF0000"/>
+          <w:sz w:val="24"/>
+        </w:rPr>
+        <w:t xml:space="preserve"> I’d talk about the price and maybe also the weight of the </w:t>
       </w:r>
       <w:proofErr w:type="spellStart"/>
       <w:r>
         <w:rPr>
-          <w:sz w:val="24"/>
-        </w:rPr>
-        <w:t>myoelectric</w:t>
+          <w:color w:val="FF0000"/>
+          <w:sz w:val="24"/>
+        </w:rPr>
+        <w:t>bebionic</w:t>
       </w:r>
       <w:proofErr w:type="spellEnd"/>
       <w:r>
         <w:rPr>
-          <w:sz w:val="24"/>
-        </w:rPr>
-        <w:t xml:space="preserve"> prosthesis.  The most current product, the bebionic3,</w:t>
-      </w:r>
-      <w:r>
-        <w:rPr>
-          <w:sz w:val="24"/>
-        </w:rPr>
-        <w:t xml:space="preserve"> uses sensors placed on the skin to pick up impulses from muscle tissue to control the hand.  It</w:t>
-      </w:r>
-      <w:r>
-        <w:rPr>
-          <w:sz w:val="24"/>
-        </w:rPr>
-        <w:t xml:space="preserve"> has individual motors for each finger which are positioned to optimize weight distribution.</w:t>
-      </w:r>
-      <w:r>
-        <w:rPr>
-          <w:sz w:val="24"/>
-        </w:rPr>
-        <w:t xml:space="preserve">  </w:t>
-      </w:r>
-      <w:r>
-        <w:rPr>
-          <w:sz w:val="24"/>
-        </w:rPr>
-        <w:t xml:space="preserve">The hand features proportional speed control so the hand can perform delicate tasks as well as handling up to 45 kilograms.  </w:t>
-      </w:r>
-      <w:r>
-        <w:rPr>
-          <w:sz w:val="24"/>
-        </w:rPr>
-        <w:t>The prosthesis is designed to mimic a human hand and move as naturally as possible.  The bebionic3 is shown in the image below</w:t>
+          <w:color w:val="FF0000"/>
+          <w:sz w:val="24"/>
+        </w:rPr>
+        <w:t>, I’d also talk about at least one other professional level hand because hey why not</w:t>
+      </w:r>
+      <w:r>
+        <w:rPr>
+          <w:color w:val="FF0000"/>
+          <w:sz w:val="24"/>
+        </w:rPr>
+        <w:t xml:space="preserve"> (or at the very least say that there are these other competitors each costing about X much)</w:t>
       </w:r>
     </w:p>
     <w:p>
@@ -190,7 +233,7 @@
                     </pic:cNvPicPr>
                   </pic:nvPicPr>
                   <pic:blipFill>
-                    <a:blip r:embed="rId5" cstate="print"/>
+                    <a:blip r:embed="rId6" cstate="print"/>
                     <a:srcRect/>
                     <a:stretch>
                       <a:fillRect/>
@@ -225,114 +268,33 @@
         <w:jc w:val="center"/>
         <w:textAlignment w:val="baseline"/>
         <w:rPr>
-          <w:sz w:val="24"/>
-        </w:rPr>
-      </w:pPr>
-    </w:p>
-    <w:p>
-      <w:pPr>
-        <w:ind w:firstLine="360"/>
-        <w:textAlignment w:val="baseline"/>
-        <w:rPr>
-          <w:sz w:val="24"/>
-        </w:rPr>
-      </w:pPr>
-      <w:r>
-        <w:rPr>
-          <w:sz w:val="24"/>
-        </w:rPr>
-        <w:tab/>
-        <w:t>Next we will discuss hands made by laypeopl</w:t>
-      </w:r>
-      <w:r>
-        <w:rPr>
-          <w:sz w:val="24"/>
-        </w:rPr>
-        <w:t xml:space="preserve">e.  The </w:t>
+          <w:color w:val="FF0000"/>
+          <w:sz w:val="24"/>
+        </w:rPr>
+      </w:pPr>
+      <w:r>
+        <w:rPr>
+          <w:color w:val="FF0000"/>
+          <w:sz w:val="24"/>
+        </w:rPr>
+        <w:t xml:space="preserve">Figure 1: </w:t>
       </w:r>
       <w:proofErr w:type="spellStart"/>
       <w:r>
         <w:rPr>
-          <w:sz w:val="24"/>
-        </w:rPr>
-        <w:t>RoboHand</w:t>
+          <w:color w:val="FF0000"/>
+          <w:sz w:val="24"/>
+        </w:rPr>
+        <w:t>bebionic</w:t>
       </w:r>
       <w:proofErr w:type="spellEnd"/>
       <w:r>
         <w:rPr>
-          <w:sz w:val="24"/>
-        </w:rPr>
-        <w:t xml:space="preserve"> was designed by Richard Van As, a man from South Africa who lost his fingers in an industrial accident.  He used a </w:t>
-      </w:r>
-      <w:proofErr w:type="spellStart"/>
-      <w:r>
-        <w:rPr>
-          <w:sz w:val="24"/>
-        </w:rPr>
-        <w:t>MakerBot</w:t>
-      </w:r>
-      <w:proofErr w:type="spellEnd"/>
-      <w:r>
-        <w:rPr>
-          <w:sz w:val="24"/>
-        </w:rPr>
-        <w:t xml:space="preserve"> 3D printer and created the design on CAD software.  The entire assembly is composed of 3D printed parts, with the exception of three components.  The hand has a very simplistic design using a system of cables.  </w:t>
-      </w:r>
-      <w:proofErr w:type="gramStart"/>
-      <w:r>
-        <w:rPr>
-          <w:sz w:val="24"/>
-        </w:rPr>
-        <w:t>When the user bends his wrist down, the fingers curl into a grasping position.</w:t>
-      </w:r>
-      <w:proofErr w:type="gramEnd"/>
-      <w:r>
-        <w:rPr>
-          <w:sz w:val="24"/>
-        </w:rPr>
-        <w:t xml:space="preserve">  </w:t>
-      </w:r>
-      <w:proofErr w:type="gramStart"/>
-      <w:r>
-        <w:rPr>
-          <w:sz w:val="24"/>
-        </w:rPr>
-        <w:t xml:space="preserve">When the user bends his wrist up, the hand opens and the fingers </w:t>
-      </w:r>
-      <w:r>
-        <w:rPr>
-          <w:sz w:val="24"/>
-        </w:rPr>
-        <w:lastRenderedPageBreak/>
-        <w:t>release.</w:t>
-      </w:r>
-      <w:proofErr w:type="gramEnd"/>
-      <w:r>
-        <w:rPr>
-          <w:sz w:val="24"/>
-        </w:rPr>
-        <w:t xml:space="preserve">  </w:t>
-      </w:r>
-      <w:r>
-        <w:rPr>
-          <w:sz w:val="24"/>
-        </w:rPr>
-        <w:t xml:space="preserve">Although the hand is not medically sanctioned, </w:t>
-      </w:r>
-      <w:r>
-        <w:rPr>
-          <w:sz w:val="24"/>
-        </w:rPr>
-        <w:t xml:space="preserve">Richard has used this design to help children suffering from amniotic band syndrome.  Below are photos of the </w:t>
-      </w:r>
-      <w:proofErr w:type="spellStart"/>
-      <w:r>
-        <w:rPr>
-          <w:sz w:val="24"/>
-        </w:rPr>
-        <w:t>Robohand</w:t>
-      </w:r>
-      <w:proofErr w:type="spellEnd"/>
+          <w:color w:val="FF0000"/>
+          <w:sz w:val="24"/>
+        </w:rPr>
+        <w:t xml:space="preserve"> hand</w:t>
+      </w:r>
     </w:p>
     <w:p>
       <w:pPr>
@@ -343,8 +305,217 @@
           <w:sz w:val="24"/>
         </w:rPr>
       </w:pPr>
-      <w:r>
-        <w:rPr>
+    </w:p>
+    <w:p>
+      <w:pPr>
+        <w:ind w:firstLine="360"/>
+        <w:textAlignment w:val="baseline"/>
+        <w:rPr>
+          <w:sz w:val="24"/>
+        </w:rPr>
+      </w:pPr>
+      <w:r>
+        <w:rPr>
+          <w:sz w:val="24"/>
+        </w:rPr>
+        <w:lastRenderedPageBreak/>
+        <w:tab/>
+        <w:t>Next we will discuss hands made by laypeopl</w:t>
+      </w:r>
+      <w:r>
+        <w:rPr>
+          <w:sz w:val="24"/>
+        </w:rPr>
+        <w:t xml:space="preserve">e.  </w:t>
+      </w:r>
+      <w:r>
+        <w:rPr>
+          <w:color w:val="FF0000"/>
+          <w:sz w:val="24"/>
+        </w:rPr>
+        <w:t>Why</w:t>
+      </w:r>
+      <w:r>
+        <w:rPr>
+          <w:color w:val="FF0000"/>
+          <w:sz w:val="24"/>
+        </w:rPr>
+        <w:t xml:space="preserve"> are we discussing them</w:t>
+      </w:r>
+      <w:r>
+        <w:rPr>
+          <w:color w:val="FF0000"/>
+          <w:sz w:val="24"/>
+        </w:rPr>
+        <w:t xml:space="preserve">? </w:t>
+      </w:r>
+      <w:proofErr w:type="gramStart"/>
+      <w:r>
+        <w:rPr>
+          <w:color w:val="FF0000"/>
+          <w:sz w:val="24"/>
+        </w:rPr>
+        <w:t>Because they set a precedent for affordable 3d pr</w:t>
+      </w:r>
+      <w:r>
+        <w:rPr>
+          <w:color w:val="FF0000"/>
+          <w:sz w:val="24"/>
+        </w:rPr>
+        <w:t>inted hands.</w:t>
+      </w:r>
+      <w:proofErr w:type="gramEnd"/>
+      <w:r>
+        <w:rPr>
+          <w:color w:val="FF0000"/>
+          <w:sz w:val="24"/>
+        </w:rPr>
+        <w:t xml:space="preserve"> Maybe mention that so it becomes clear that we’re building on that technology, rather than doing something totally novel (which would probably be too ambitious for a senior design project) </w:t>
+      </w:r>
+      <w:r>
+        <w:rPr>
+          <w:sz w:val="24"/>
+        </w:rPr>
+        <w:t xml:space="preserve">The </w:t>
+      </w:r>
+      <w:proofErr w:type="spellStart"/>
+      <w:r>
+        <w:rPr>
+          <w:sz w:val="24"/>
+        </w:rPr>
+        <w:t>RoboHand</w:t>
+      </w:r>
+      <w:proofErr w:type="spellEnd"/>
+      <w:r>
+        <w:rPr>
+          <w:sz w:val="24"/>
+        </w:rPr>
+        <w:t xml:space="preserve"> was designed by Richard Van As, a man from South Africa who lost his fingers in an industrial accident.  He used a </w:t>
+      </w:r>
+      <w:proofErr w:type="spellStart"/>
+      <w:r>
+        <w:rPr>
+          <w:sz w:val="24"/>
+        </w:rPr>
+        <w:t>MakerBot</w:t>
+      </w:r>
+      <w:proofErr w:type="spellEnd"/>
+      <w:r>
+        <w:rPr>
+          <w:sz w:val="24"/>
+        </w:rPr>
+        <w:t xml:space="preserve"> 3D printer and created the design on CAD software.  The entire assembly is composed of 3D printed parts, with the exception of three components.  The hand has a very simplistic design using a system of cables.  </w:t>
+      </w:r>
+      <w:proofErr w:type="gramStart"/>
+      <w:r>
+        <w:rPr>
+          <w:sz w:val="24"/>
+        </w:rPr>
+        <w:t>When the user bends his wrist down</w:t>
+      </w:r>
+      <w:r>
+        <w:rPr>
+          <w:color w:val="FF0000"/>
+          <w:sz w:val="24"/>
+        </w:rPr>
+        <w:t>,</w:t>
+      </w:r>
+      <w:r>
+        <w:rPr>
+          <w:color w:val="FF0000"/>
+          <w:sz w:val="24"/>
+        </w:rPr>
+        <w:t xml:space="preserve"> +the cables effectively shorten,</w:t>
+      </w:r>
+      <w:r>
+        <w:rPr>
+          <w:sz w:val="24"/>
+        </w:rPr>
+        <w:t xml:space="preserve"> causing</w:t>
+      </w:r>
+      <w:r>
+        <w:rPr>
+          <w:sz w:val="24"/>
+        </w:rPr>
+        <w:t xml:space="preserve"> the fingers</w:t>
+      </w:r>
+      <w:r>
+        <w:rPr>
+          <w:color w:val="FF0000"/>
+          <w:sz w:val="24"/>
+        </w:rPr>
+        <w:t xml:space="preserve"> to</w:t>
+      </w:r>
+      <w:r>
+        <w:rPr>
+          <w:sz w:val="24"/>
+        </w:rPr>
+        <w:t xml:space="preserve"> curl into a grasping position.</w:t>
+      </w:r>
+      <w:proofErr w:type="gramEnd"/>
+      <w:r>
+        <w:rPr>
+          <w:sz w:val="24"/>
+        </w:rPr>
+        <w:t xml:space="preserve">  </w:t>
+      </w:r>
+      <w:proofErr w:type="gramStart"/>
+      <w:r>
+        <w:rPr>
+          <w:sz w:val="24"/>
+        </w:rPr>
+        <w:t>When the user bends his wrist up, the hand opens and the fingers release.</w:t>
+      </w:r>
+      <w:proofErr w:type="gramEnd"/>
+      <w:r>
+        <w:rPr>
+          <w:sz w:val="24"/>
+        </w:rPr>
+        <w:t xml:space="preserve">  </w:t>
+      </w:r>
+      <w:r>
+        <w:rPr>
+          <w:sz w:val="24"/>
+        </w:rPr>
+        <w:t xml:space="preserve">Although the hand is not medically sanctioned, </w:t>
+      </w:r>
+      <w:r>
+        <w:rPr>
+          <w:sz w:val="24"/>
+        </w:rPr>
+        <w:t xml:space="preserve">Richard has used this design to help children suffering from amniotic band syndrome. </w:t>
+      </w:r>
+      <w:r>
+        <w:rPr>
+          <w:strike/>
+          <w:color w:val="FF0000"/>
+          <w:sz w:val="24"/>
+        </w:rPr>
+        <w:t xml:space="preserve"> Below are photos of the </w:t>
+      </w:r>
+      <w:proofErr w:type="spellStart"/>
+      <w:r>
+        <w:rPr>
+          <w:strike/>
+          <w:color w:val="FF0000"/>
+          <w:sz w:val="24"/>
+        </w:rPr>
+        <w:t>Robohand</w:t>
+      </w:r>
+      <w:proofErr w:type="spellEnd"/>
+    </w:p>
+    <w:p>
+      <w:pPr>
+        <w:ind w:firstLine="360"/>
+        <w:jc w:val="center"/>
+        <w:textAlignment w:val="baseline"/>
+        <w:rPr>
+          <w:sz w:val="24"/>
+        </w:rPr>
+      </w:pPr>
+      <w:r>
+        <w:rPr>
+          <w:noProof/>
           <w:sz w:val="24"/>
         </w:rPr>
         <w:drawing>
@@ -363,7 +534,7 @@
                     </pic:cNvPicPr>
                   </pic:nvPicPr>
                   <pic:blipFill>
-                    <a:blip r:embed="rId6" cstate="print"/>
+                    <a:blip r:embed="rId7" cstate="print"/>
                     <a:srcRect/>
                     <a:stretch>
                       <a:fillRect/>
@@ -403,6 +574,19 @@
       </w:pPr>
       <w:r>
         <w:rPr>
+          <w:color w:val="FF0000"/>
+          <w:sz w:val="24"/>
+        </w:rPr>
+        <w:t>Figure 2:</w:t>
+      </w:r>
+      <w:r>
+        <w:rPr>
+          <w:sz w:val="24"/>
+        </w:rPr>
+        <w:t xml:space="preserve"> </w:t>
+      </w:r>
+      <w:r>
+        <w:rPr>
           <w:sz w:val="24"/>
         </w:rPr>
         <w:t>Wrist bent down, fingers grasping.</w:t>
@@ -428,6 +612,7 @@
       </w:pPr>
       <w:r>
         <w:rPr>
+          <w:noProof/>
           <w:sz w:val="24"/>
         </w:rPr>
         <w:drawing>
@@ -446,7 +631,7 @@
                     </pic:cNvPicPr>
                   </pic:nvPicPr>
                   <pic:blipFill>
-                    <a:blip r:embed="rId7" cstate="print"/>
+                    <a:blip r:embed="rId8" cstate="print"/>
                     <a:srcRect/>
                     <a:stretch>
                       <a:fillRect/>
@@ -486,6 +671,19 @@
       </w:pPr>
       <w:r>
         <w:rPr>
+          <w:color w:val="FF0000"/>
+          <w:sz w:val="24"/>
+        </w:rPr>
+        <w:t>Figure 3:</w:t>
+      </w:r>
+      <w:r>
+        <w:rPr>
+          <w:sz w:val="24"/>
+        </w:rPr>
+        <w:t xml:space="preserve"> </w:t>
+      </w:r>
+      <w:r>
+        <w:rPr>
           <w:sz w:val="24"/>
         </w:rPr>
         <w:t>Wrist bent up, grip released.</w:t>
@@ -527,7 +725,89 @@
         <w:rPr>
           <w:sz w:val="24"/>
         </w:rPr>
-        <w:t xml:space="preserve">.  This is a robotic hand not meant as a prosthetic.   The hand moves using motors and is controlled using electrodes attached to the skin that pick up </w:t>
+        <w:t xml:space="preserve">.  This is a robotic hand not meant as a prosthetic.   The hand moves using motors </w:t>
+      </w:r>
+      <w:r>
+        <w:rPr>
+          <w:color w:val="FF0000"/>
+          <w:sz w:val="24"/>
+        </w:rPr>
+        <w:t xml:space="preserve">I would actually go into </w:t>
+      </w:r>
+      <w:r>
+        <w:rPr>
+          <w:color w:val="FF0000"/>
+          <w:sz w:val="24"/>
+        </w:rPr>
+        <w:t xml:space="preserve">a little </w:t>
+      </w:r>
+      <w:r>
+        <w:rPr>
+          <w:color w:val="FF0000"/>
+          <w:sz w:val="24"/>
+        </w:rPr>
+        <w:t>depth on how it works: i.e. it uses a system of cables attached to motors, and how that works exactly</w:t>
+      </w:r>
+      <w:r>
+        <w:rPr>
+          <w:color w:val="FF0000"/>
+          <w:sz w:val="24"/>
+        </w:rPr>
+        <w:t xml:space="preserve"> to pull fingers in</w:t>
+      </w:r>
+      <w:r>
+        <w:rPr>
+          <w:color w:val="FF0000"/>
+          <w:sz w:val="24"/>
+        </w:rPr>
+        <w:t xml:space="preserve">, that way our design kind of naturally </w:t>
+      </w:r>
+      <w:r>
+        <w:rPr>
+          <w:color w:val="FF0000"/>
+          <w:sz w:val="24"/>
+        </w:rPr>
+        <w:t>follows</w:t>
+      </w:r>
+      <w:r>
+        <w:rPr>
+          <w:color w:val="FF0000"/>
+          <w:sz w:val="24"/>
+        </w:rPr>
+        <w:t xml:space="preserve"> from this one and sounds less out-of-left-field </w:t>
+      </w:r>
+      <w:r>
+        <w:rPr>
+          <w:sz w:val="24"/>
+        </w:rPr>
+        <w:t xml:space="preserve">and </w:t>
+      </w:r>
+      <w:r>
+        <w:rPr>
+          <w:color w:val="FF0000"/>
+          <w:sz w:val="24"/>
+        </w:rPr>
+        <w:t>is</w:t>
+      </w:r>
+      <w:r>
+        <w:rPr>
+          <w:color w:val="FF0000"/>
+          <w:sz w:val="24"/>
+        </w:rPr>
+        <w:t>&gt;can be</w:t>
+      </w:r>
+      <w:r>
+        <w:rPr>
+          <w:color w:val="FF0000"/>
+          <w:sz w:val="24"/>
+        </w:rPr>
+        <w:t xml:space="preserve"> </w:t>
+      </w:r>
+      <w:r>
+        <w:rPr>
+          <w:sz w:val="24"/>
+        </w:rPr>
+        <w:t xml:space="preserve">controlled using electrodes attached to the skin that pick up </w:t>
       </w:r>
       <w:r>
         <w:rPr>
@@ -547,9 +827,9 @@
       </w:pPr>
       <w:r>
         <w:rPr>
-          <w:sz w:val="24"/>
-        </w:rPr>
-        <w:lastRenderedPageBreak/>
+          <w:noProof/>
+          <w:sz w:val="24"/>
+        </w:rPr>
         <w:drawing>
           <wp:inline distT="0" distB="0" distL="0" distR="0">
             <wp:extent cx="1972310" cy="2407920"/>
@@ -566,7 +846,7 @@
                     </pic:cNvPicPr>
                   </pic:nvPicPr>
                   <pic:blipFill>
-                    <a:blip r:embed="rId8" cstate="print"/>
+                    <a:blip r:embed="rId9" cstate="print"/>
                     <a:srcRect/>
                     <a:stretch>
                       <a:fillRect/>
@@ -606,6 +886,19 @@
       </w:pPr>
       <w:r>
         <w:rPr>
+          <w:color w:val="FF0000"/>
+          <w:sz w:val="24"/>
+        </w:rPr>
+        <w:t>Figure 4:</w:t>
+      </w:r>
+      <w:r>
+        <w:rPr>
+          <w:sz w:val="24"/>
+        </w:rPr>
+        <w:t xml:space="preserve"> </w:t>
+      </w:r>
+      <w:r>
+        <w:rPr>
           <w:sz w:val="24"/>
         </w:rPr>
         <w:t>Electrodes attached to the users arm</w:t>
@@ -642,6 +935,7 @@
       </w:r>
       <w:r>
         <w:rPr>
+          <w:noProof/>
           <w:sz w:val="24"/>
         </w:rPr>
         <w:drawing>
@@ -660,7 +954,7 @@
                     </pic:cNvPicPr>
                   </pic:nvPicPr>
                   <pic:blipFill>
-                    <a:blip r:embed="rId9" cstate="print"/>
+                    <a:blip r:embed="rId10" cstate="print"/>
                     <a:srcRect/>
                     <a:stretch>
                       <a:fillRect/>
@@ -696,6 +990,7 @@
       </w:r>
       <w:r>
         <w:rPr>
+          <w:noProof/>
           <w:sz w:val="24"/>
         </w:rPr>
         <w:drawing>
@@ -714,7 +1009,7 @@
                     </pic:cNvPicPr>
                   </pic:nvPicPr>
                   <pic:blipFill>
-                    <a:blip r:embed="rId10" cstate="print"/>
+                    <a:blip r:embed="rId11" cstate="print"/>
                     <a:srcRect/>
                     <a:stretch>
                       <a:fillRect/>
@@ -756,7 +1051,22 @@
           <w:sz w:val="24"/>
           <w:szCs w:val="24"/>
         </w:rPr>
-        <w:t xml:space="preserve">      </w:t>
+        <w:t xml:space="preserve">     </w:t>
+      </w:r>
+      <w:r>
+        <w:rPr>
+          <w:color w:val="FF0000"/>
+          <w:sz w:val="24"/>
+          <w:szCs w:val="24"/>
+        </w:rPr>
+        <w:t>Figure 5:</w:t>
+      </w:r>
+      <w:r>
+        <w:rPr>
+          <w:sz w:val="24"/>
+          <w:szCs w:val="24"/>
+        </w:rPr>
+        <w:t xml:space="preserve"> </w:t>
       </w:r>
       <w:r>
         <w:rPr>
@@ -770,7 +1080,22 @@
           <w:sz w:val="24"/>
           <w:szCs w:val="24"/>
         </w:rPr>
-        <w:t xml:space="preserve">                   Robot opens hand when user opens hand</w:t>
+        <w:t xml:space="preserve">     </w:t>
+      </w:r>
+      <w:r>
+        <w:rPr>
+          <w:color w:val="FF0000"/>
+          <w:sz w:val="24"/>
+          <w:szCs w:val="24"/>
+        </w:rPr>
+        <w:t>Figure 6:</w:t>
+      </w:r>
+      <w:r>
+        <w:rPr>
+          <w:sz w:val="24"/>
+          <w:szCs w:val="24"/>
+        </w:rPr>
+        <w:t xml:space="preserve">   Robot opens hand when user opens hand</w:t>
       </w:r>
     </w:p>
     <w:p>
@@ -814,6 +1139,31 @@
         </w:rPr>
         <w:t>t and pliable, and can mold around objects.  However, when the air is removed, it becomes hard and rigid.  Currently this technology is going to be used for robots on assembly lines to help pick up objects, but our team wants to integrate this technology into a robotic hand.  A pictorial explanation of granular jamming is provided below.</w:t>
       </w:r>
+      <w:r>
+        <w:rPr>
+          <w:sz w:val="24"/>
+          <w:szCs w:val="24"/>
+        </w:rPr>
+        <w:t xml:space="preserve"> </w:t>
+      </w:r>
+      <w:r>
+        <w:rPr>
+          <w:color w:val="FF0000"/>
+          <w:sz w:val="24"/>
+          <w:szCs w:val="24"/>
+        </w:rPr>
+        <w:t>I’d flesh this out a little more but I don’t know if it is your responsibility to or not</w:t>
+      </w:r>
+      <w:r>
+        <w:rPr>
+          <w:color w:val="FF0000"/>
+          <w:sz w:val="24"/>
+          <w:szCs w:val="24"/>
+        </w:rPr>
+        <w:t>. If you want you can talk about it more or maybe I can look into it myself.</w:t>
+      </w:r>
+      <w:bookmarkStart w:id="0" w:name="_GoBack"/>
+      <w:bookmarkEnd w:id="0"/>
     </w:p>
     <w:p>
       <w:pPr>
@@ -834,10 +1184,10 @@
       </w:pPr>
       <w:r>
         <w:rPr>
-          <w:sz w:val="24"/>
-          <w:szCs w:val="24"/>
-        </w:rPr>
-        <w:lastRenderedPageBreak/>
+          <w:noProof/>
+          <w:sz w:val="24"/>
+          <w:szCs w:val="24"/>
+        </w:rPr>
         <w:drawing>
           <wp:inline distT="0" distB="0" distL="0" distR="0">
             <wp:extent cx="2693670" cy="2174240"/>
@@ -854,7 +1204,7 @@
                     </pic:cNvPicPr>
                   </pic:nvPicPr>
                   <pic:blipFill>
-                    <a:blip r:embed="rId11" cstate="print"/>
+                    <a:blip r:embed="rId12" cstate="print"/>
                     <a:srcRect/>
                     <a:stretch>
                       <a:fillRect/>
@@ -891,6 +1241,7 @@
       </w:r>
       <w:r>
         <w:rPr>
+          <w:noProof/>
           <w:sz w:val="24"/>
           <w:szCs w:val="24"/>
         </w:rPr>
@@ -910,7 +1261,7 @@
                     </pic:cNvPicPr>
                   </pic:nvPicPr>
                   <pic:blipFill>
-                    <a:blip r:embed="rId12" cstate="print"/>
+                    <a:blip r:embed="rId13" cstate="print"/>
                     <a:srcRect/>
                     <a:stretch>
                       <a:fillRect/>
@@ -1008,6 +1359,7 @@
       </w:pPr>
       <w:r>
         <w:rPr>
+          <w:noProof/>
           <w:sz w:val="24"/>
           <w:szCs w:val="24"/>
         </w:rPr>
@@ -1027,7 +1379,7 @@
                     </pic:cNvPicPr>
                   </pic:nvPicPr>
                   <pic:blipFill>
-                    <a:blip r:embed="rId13" cstate="print"/>
+                    <a:blip r:embed="rId14" cstate="print"/>
                     <a:srcRect/>
                     <a:stretch>
                       <a:fillRect/>
@@ -1064,6 +1416,7 @@
       </w:r>
       <w:r>
         <w:rPr>
+          <w:noProof/>
           <w:sz w:val="24"/>
           <w:szCs w:val="24"/>
         </w:rPr>
@@ -1083,7 +1436,7 @@
                     </pic:cNvPicPr>
                   </pic:nvPicPr>
                   <pic:blipFill>
-                    <a:blip r:embed="rId14" cstate="print"/>
+                    <a:blip r:embed="rId15" cstate="print"/>
                     <a:srcRect/>
                     <a:stretch>
                       <a:fillRect/>
@@ -1214,10 +1567,10 @@
       </w:pPr>
       <w:r>
         <w:rPr>
-          <w:sz w:val="24"/>
-          <w:szCs w:val="24"/>
-        </w:rPr>
-        <w:lastRenderedPageBreak/>
+          <w:noProof/>
+          <w:sz w:val="24"/>
+          <w:szCs w:val="24"/>
+        </w:rPr>
         <w:drawing>
           <wp:inline distT="0" distB="0" distL="0" distR="0">
             <wp:extent cx="1870710" cy="2404847"/>
@@ -1234,7 +1587,7 @@
                     </pic:cNvPicPr>
                   </pic:nvPicPr>
                   <pic:blipFill>
-                    <a:blip r:embed="rId15" cstate="print"/>
+                    <a:blip r:embed="rId16" cstate="print"/>
                     <a:srcRect/>
                     <a:stretch>
                       <a:fillRect/>
@@ -1271,6 +1624,7 @@
       </w:r>
       <w:r>
         <w:rPr>
+          <w:noProof/>
           <w:sz w:val="24"/>
           <w:szCs w:val="24"/>
         </w:rPr>
@@ -1290,7 +1644,7 @@
                     </pic:cNvPicPr>
                   </pic:nvPicPr>
                   <pic:blipFill>
-                    <a:blip r:embed="rId16" cstate="print"/>
+                    <a:blip r:embed="rId17" cstate="print"/>
                     <a:srcRect/>
                     <a:stretch>
                       <a:fillRect/>
@@ -1431,7 +1785,7 @@
 </file>
 
 <file path=word/numbering.xml><?xml version="1.0" encoding="utf-8"?>
-<w:numbering xmlns:ve="http://schemas.openxmlformats.org/markup-compatibility/2006" xmlns:o="urn:schemas-microsoft-com:office:office" xmlns:r="http://schemas.openxmlformats.org/officeDocument/2006/relationships" xmlns:m="http://schemas.openxmlformats.org/officeDocument/2006/math" xmlns:v="urn:schemas-microsoft-com:vml" xmlns:wp="http://schemas.openxmlformats.org/drawingml/2006/wordprocessingDrawing" xmlns:w10="urn:schemas-microsoft-com:office:word" xmlns:w="http://schemas.openxmlformats.org/wordprocessingml/2006/main" xmlns:wne="http://schemas.microsoft.com/office/word/2006/wordml">
+<w:numbering xmlns:wpc="http://schemas.microsoft.com/office/word/2010/wordprocessingCanvas" xmlns:mc="http://schemas.openxmlformats.org/markup-compatibility/2006" xmlns:o="urn:schemas-microsoft-com:office:office" xmlns:r="http://schemas.openxmlformats.org/officeDocument/2006/relationships" xmlns:m="http://schemas.openxmlformats.org/officeDocument/2006/math" xmlns:v="urn:schemas-microsoft-com:vml" xmlns:wp14="http://schemas.microsoft.com/office/word/2010/wordprocessingDrawing" xmlns:wp="http://schemas.openxmlformats.org/drawingml/2006/wordprocessingDrawing" xmlns:w10="urn:schemas-microsoft-com:office:word" xmlns:w="http://schemas.openxmlformats.org/wordprocessingml/2006/main" xmlns:w14="http://schemas.microsoft.com/office/word/2010/wordml" xmlns:wpg="http://schemas.microsoft.com/office/word/2010/wordprocessingGroup" xmlns:wpi="http://schemas.microsoft.com/office/word/2010/wordprocessingInk" xmlns:wne="http://schemas.microsoft.com/office/word/2006/wordml" xmlns:wps="http://schemas.microsoft.com/office/word/2010/wordprocessingShape" mc:Ignorable="w14 wp14">
   <w:abstractNum w:abstractNumId="0">
     <w:nsid w:val="1FB05C38"/>
     <w:multiLevelType w:val="hybridMultilevel"/>
@@ -1865,7 +2219,7 @@
 </file>
 
 <file path=word/styles.xml><?xml version="1.0" encoding="utf-8"?>
-<w:styles xmlns:r="http://schemas.openxmlformats.org/officeDocument/2006/relationships" xmlns:w="http://schemas.openxmlformats.org/wordprocessingml/2006/main">
+<w:styles xmlns:mc="http://schemas.openxmlformats.org/markup-compatibility/2006" xmlns:r="http://schemas.openxmlformats.org/officeDocument/2006/relationships" xmlns:w="http://schemas.openxmlformats.org/wordprocessingml/2006/main" xmlns:w14="http://schemas.microsoft.com/office/word/2010/wordml" mc:Ignorable="w14">
   <w:docDefaults>
     <w:rPrDefault>
       <w:rPr>
@@ -2036,7 +2390,6 @@
     <w:uiPriority w:val="99"/>
     <w:semiHidden/>
     <w:unhideWhenUsed/>
-    <w:qFormat/>
     <w:tblPr>
       <w:tblInd w:w="0" w:type="dxa"/>
       <w:tblCellMar>
@@ -2124,6 +2477,196 @@
       <w:sz w:val="16"/>
       <w:szCs w:val="16"/>
     </w:rPr>
+  </w:style>
+</w:styles>
+</file>
+
+<file path=word/stylesWithEffects.xml><?xml version="1.0" encoding="utf-8"?>
+<w:styles xmlns:wpc="http://schemas.microsoft.com/office/word/2010/wordprocessingCanvas" xmlns:mc="http://schemas.openxmlformats.org/markup-compatibility/2006" xmlns:o="urn:schemas-microsoft-com:office:office" xmlns:r="http://schemas.openxmlformats.org/officeDocument/2006/relationships" xmlns:m="http://schemas.openxmlformats.org/officeDocument/2006/math" xmlns:v="urn:schemas-microsoft-com:vml" xmlns:wp14="http://schemas.microsoft.com/office/word/2010/wordprocessingDrawing" xmlns:wp="http://schemas.openxmlformats.org/drawingml/2006/wordprocessingDrawing" xmlns:w10="urn:schemas-microsoft-com:office:word" xmlns:w="http://schemas.openxmlformats.org/wordprocessingml/2006/main" xmlns:w14="http://schemas.microsoft.com/office/word/2010/wordml" xmlns:wpg="http://schemas.microsoft.com/office/word/2010/wordprocessingGroup" xmlns:wpi="http://schemas.microsoft.com/office/word/2010/wordprocessingInk" xmlns:wne="http://schemas.microsoft.com/office/word/2006/wordml" xmlns:wps="http://schemas.microsoft.com/office/word/2010/wordprocessingShape" mc:Ignorable="w14 wp14">
+  <w:docDefaults>
+    <w:rPrDefault>
+      <w:rPr>
+        <w:rFonts w:asciiTheme="minorHAnsi" w:eastAsiaTheme="minorEastAsia" w:hAnsiTheme="minorHAnsi" w:cstheme="minorBidi"/>
+        <w:sz w:val="22"/>
+        <w:szCs w:val="22"/>
+        <w:lang w:val="en-US" w:eastAsia="en-US" w:bidi="ar-SA"/>
+      </w:rPr>
+    </w:rPrDefault>
+    <w:pPrDefault>
+      <w:pPr>
+        <w:spacing w:after="200" w:line="276" w:lineRule="auto"/>
+      </w:pPr>
+    </w:pPrDefault>
+  </w:docDefaults>
+  <w:latentStyles w:defLockedState="0" w:defUIPriority="99" w:defSemiHidden="1" w:defUnhideWhenUsed="1" w:defQFormat="0" w:count="267">
+    <w:lsdException w:name="Normal" w:semiHidden="0" w:uiPriority="0" w:unhideWhenUsed="0" w:qFormat="1"/>
+    <w:lsdException w:name="heading 1" w:semiHidden="0" w:uiPriority="9" w:unhideWhenUsed="0" w:qFormat="1"/>
+    <w:lsdException w:name="heading 2" w:uiPriority="9" w:qFormat="1"/>
+    <w:lsdException w:name="heading 3" w:uiPriority="9" w:qFormat="1"/>
+    <w:lsdException w:name="heading 4" w:uiPriority="9" w:qFormat="1"/>
+    <w:lsdException w:name="heading 5" w:uiPriority="9" w:qFormat="1"/>
+    <w:lsdException w:name="heading 6" w:uiPriority="9" w:qFormat="1"/>
+    <w:lsdException w:name="heading 7" w:uiPriority="9" w:qFormat="1"/>
+    <w:lsdException w:name="heading 8" w:uiPriority="9" w:qFormat="1"/>
+    <w:lsdException w:name="heading 9" w:uiPriority="9" w:qFormat="1"/>
+    <w:lsdException w:name="toc 1" w:uiPriority="39"/>
+    <w:lsdException w:name="toc 2" w:uiPriority="39"/>
+    <w:lsdException w:name="toc 3" w:uiPriority="39"/>
+    <w:lsdException w:name="toc 4" w:uiPriority="39"/>
+    <w:lsdException w:name="toc 5" w:uiPriority="39"/>
+    <w:lsdException w:name="toc 6" w:uiPriority="39"/>
+    <w:lsdException w:name="toc 7" w:uiPriority="39"/>
+    <w:lsdException w:name="toc 8" w:uiPriority="39"/>
+    <w:lsdException w:name="toc 9" w:uiPriority="39"/>
+    <w:lsdException w:name="caption" w:uiPriority="35" w:qFormat="1"/>
+    <w:lsdException w:name="Title" w:semiHidden="0" w:uiPriority="10" w:unhideWhenUsed="0" w:qFormat="1"/>
+    <w:lsdException w:name="Default Paragraph Font" w:uiPriority="1"/>
+    <w:lsdException w:name="Subtitle" w:semiHidden="0" w:uiPriority="11" w:unhideWhenUsed="0" w:qFormat="1"/>
+    <w:lsdException w:name="Strong" w:semiHidden="0" w:uiPriority="22" w:unhideWhenUsed="0" w:qFormat="1"/>
+    <w:lsdException w:name="Emphasis" w:semiHidden="0" w:uiPriority="20" w:unhideWhenUsed="0" w:qFormat="1"/>
+    <w:lsdException w:name="Table Grid" w:semiHidden="0" w:uiPriority="59" w:unhideWhenUsed="0"/>
+    <w:lsdException w:name="Placeholder Text" w:unhideWhenUsed="0"/>
+    <w:lsdException w:name="No Spacing" w:semiHidden="0" w:uiPriority="1" w:unhideWhenUsed="0" w:qFormat="1"/>
+    <w:lsdException w:name="Light Shading" w:semiHidden="0" w:uiPriority="60" w:unhideWhenUsed="0"/>
+    <w:lsdException w:name="Light List" w:semiHidden="0" w:uiPriority="61" w:unhideWhenUsed="0"/>
+    <w:lsdException w:name="Light Grid" w:semiHidden="0" w:uiPriority="62" w:unhideWhenUsed="0"/>
+    <w:lsdException w:name="Medium Shading 1" w:semiHidden="0" w:uiPriority="63" w:unhideWhenUsed="0"/>
+    <w:lsdException w:name="Medium Shading 2" w:semiHidden="0" w:uiPriority="64" w:unhideWhenUsed="0"/>
+    <w:lsdException w:name="Medium List 1" w:semiHidden="0" w:uiPriority="65" w:unhideWhenUsed="0"/>
+    <w:lsdException w:name="Medium List 2" w:semiHidden="0" w:uiPriority="66" w:unhideWhenUsed="0"/>
+    <w:lsdException w:name="Medium Grid 1" w:semiHidden="0" w:uiPriority="67" w:unhideWhenUsed="0"/>
+    <w:lsdException w:name="Medium Grid 2" w:semiHidden="0" w:uiPriority="68" w:unhideWhenUsed="0"/>
+    <w:lsdException w:name="Medium Grid 3" w:semiHidden="0" w:uiPriority="69" w:unhideWhenUsed="0"/>
+    <w:lsdException w:name="Dark List" w:semiHidden="0" w:uiPriority="70" w:unhideWhenUsed="0"/>
+    <w:lsdException w:name="Colorful Shading" w:semiHidden="0" w:uiPriority="71" w:unhideWhenUsed="0"/>
+    <w:lsdException w:name="Colorful List" w:semiHidden="0" w:uiPriority="72" w:unhideWhenUsed="0"/>
+    <w:lsdException w:name="Colorful Grid" w:semiHidden="0" w:uiPriority="73" w:unhideWhenUsed="0"/>
+    <w:lsdException w:name="Light Shading Accent 1" w:semiHidden="0" w:uiPriority="60" w:unhideWhenUsed="0"/>
+    <w:lsdException w:name="Light List Accent 1" w:semiHidden="0" w:uiPriority="61" w:unhideWhenUsed="0"/>
+    <w:lsdException w:name="Light Grid Accent 1" w:semiHidden="0" w:uiPriority="62" w:unhideWhenUsed="0"/>
+    <w:lsdException w:name="Medium Shading 1 Accent 1" w:semiHidden="0" w:uiPriority="63" w:unhideWhenUsed="0"/>
+    <w:lsdException w:name="Medium Shading 2 Accent 1" w:semiHidden="0" w:uiPriority="64" w:unhideWhenUsed="0"/>
+    <w:lsdException w:name="Medium List 1 Accent 1" w:semiHidden="0" w:uiPriority="65" w:unhideWhenUsed="0"/>
+    <w:lsdException w:name="Revision" w:unhideWhenUsed="0"/>
+    <w:lsdException w:name="List Paragraph" w:semiHidden="0" w:uiPriority="34" w:unhideWhenUsed="0" w:qFormat="1"/>
+    <w:lsdException w:name="Quote" w:semiHidden="0" w:uiPriority="29" w:unhideWhenUsed="0" w:qFormat="1"/>
+    <w:lsdException w:name="Intense Quote" w:semiHidden="0" w:uiPriority="30" w:unhideWhenUsed="0" w:qFormat="1"/>
+    <w:lsdException w:name="Medium List 2 Accent 1" w:semiHidden="0" w:uiPriority="66" w:unhideWhenUsed="0"/>
+    <w:lsdException w:name="Medium Grid 1 Accent 1" w:semiHidden="0" w:uiPriority="67" w:unhideWhenUsed="0"/>
+    <w:lsdException w:name="Medium Grid 2 Accent 1" w:semiHidden="0" w:uiPriority="68" w:unhideWhenUsed="0"/>
+    <w:lsdException w:name="Medium Grid 3 Accent 1" w:semiHidden="0" w:uiPriority="69" w:unhideWhenUsed="0"/>
+    <w:lsdException w:name="Dark List Accent 1" w:semiHidden="0" w:uiPriority="70" w:unhideWhenUsed="0"/>
+    <w:lsdException w:name="Colorful Shading Accent 1" w:semiHidden="0" w:uiPriority="71" w:unhideWhenUsed="0"/>
+    <w:lsdException w:name="Colorful List Accent 1" w:semiHidden="0" w:uiPriority="72" w:unhideWhenUsed="0"/>
+    <w:lsdException w:name="Colorful Grid Accent 1" w:semiHidden="0" w:uiPriority="73" w:unhideWhenUsed="0"/>
+    <w:lsdException w:name="Light Shading Accent 2" w:semiHidden="0" w:uiPriority="60" w:unhideWhenUsed="0"/>
+    <w:lsdException w:name="Light List Accent 2" w:semiHidden="0" w:uiPriority="61" w:unhideWhenUsed="0"/>
+    <w:lsdException w:name="Light Grid Accent 2" w:semiHidden="0" w:uiPriority="62" w:unhideWhenUsed="0"/>
+    <w:lsdException w:name="Medium Shading 1 Accent 2" w:semiHidden="0" w:uiPriority="63" w:unhideWhenUsed="0"/>
+    <w:lsdException w:name="Medium Shading 2 Accent 2" w:semiHidden="0" w:uiPriority="64" w:unhideWhenUsed="0"/>
+    <w:lsdException w:name="Medium List 1 Accent 2" w:semiHidden="0" w:uiPriority="65" w:unhideWhenUsed="0"/>
+    <w:lsdException w:name="Medium List 2 Accent 2" w:semiHidden="0" w:uiPriority="66" w:unhideWhenUsed="0"/>
+    <w:lsdException w:name="Medium Grid 1 Accent 2" w:semiHidden="0" w:uiPriority="67" w:unhideWhenUsed="0"/>
+    <w:lsdException w:name="Medium Grid 2 Accent 2" w:semiHidden="0" w:uiPriority="68" w:unhideWhenUsed="0"/>
+    <w:lsdException w:name="Medium Grid 3 Accent 2" w:semiHidden="0" w:uiPriority="69" w:unhideWhenUsed="0"/>
+    <w:lsdException w:name="Dark List Accent 2" w:semiHidden="0" w:uiPriority="70" w:unhideWhenUsed="0"/>
+    <w:lsdException w:name="Colorful Shading Accent 2" w:semiHidden="0" w:uiPriority="71" w:unhideWhenUsed="0"/>
+    <w:lsdException w:name="Colorful List Accent 2" w:semiHidden="0" w:uiPriority="72" w:unhideWhenUsed="0"/>
+    <w:lsdException w:name="Colorful Grid Accent 2" w:semiHidden="0" w:uiPriority="73" w:unhideWhenUsed="0"/>
+    <w:lsdException w:name="Light Shading Accent 3" w:semiHidden="0" w:uiPriority="60" w:unhideWhenUsed="0"/>
+    <w:lsdException w:name="Light List Accent 3" w:semiHidden="0" w:uiPriority="61" w:unhideWhenUsed="0"/>
+    <w:lsdException w:name="Light Grid Accent 3" w:semiHidden="0" w:uiPriority="62" w:unhideWhenUsed="0"/>
+    <w:lsdException w:name="Medium Shading 1 Accent 3" w:semiHidden="0" w:uiPriority="63" w:unhideWhenUsed="0"/>
+    <w:lsdException w:name="Medium Shading 2 Accent 3" w:semiHidden="0" w:uiPriority="64" w:unhideWhenUsed="0"/>
+    <w:lsdException w:name="Medium List 1 Accent 3" w:semiHidden="0" w:uiPriority="65" w:unhideWhenUsed="0"/>
+    <w:lsdException w:name="Medium List 2 Accent 3" w:semiHidden="0" w:uiPriority="66" w:unhideWhenUsed="0"/>
+    <w:lsdException w:name="Medium Grid 1 Accent 3" w:semiHidden="0" w:uiPriority="67" w:unhideWhenUsed="0"/>
+    <w:lsdException w:name="Medium Grid 2 Accent 3" w:semiHidden="0" w:uiPriority="68" w:unhideWhenUsed="0"/>
+    <w:lsdException w:name="Medium Grid 3 Accent 3" w:semiHidden="0" w:uiPriority="69" w:unhideWhenUsed="0"/>
+    <w:lsdException w:name="Dark List Accent 3" w:semiHidden="0" w:uiPriority="70" w:unhideWhenUsed="0"/>
+    <w:lsdException w:name="Colorful Shading Accent 3" w:semiHidden="0" w:uiPriority="71" w:unhideWhenUsed="0"/>
+    <w:lsdException w:name="Colorful List Accent 3" w:semiHidden="0" w:uiPriority="72" w:unhideWhenUsed="0"/>
+    <w:lsdException w:name="Colorful Grid Accent 3" w:semiHidden="0" w:uiPriority="73" w:unhideWhenUsed="0"/>
+    <w:lsdException w:name="Light Shading Accent 4" w:semiHidden="0" w:uiPriority="60" w:unhideWhenUsed="0"/>
+    <w:lsdException w:name="Light List Accent 4" w:semiHidden="0" w:uiPriority="61" w:unhideWhenUsed="0"/>
+    <w:lsdException w:name="Light Grid Accent 4" w:semiHidden="0" w:uiPriority="62" w:unhideWhenUsed="0"/>
+    <w:lsdException w:name="Medium Shading 1 Accent 4" w:semiHidden="0" w:uiPriority="63" w:unhideWhenUsed="0"/>
+    <w:lsdException w:name="Medium Shading 2 Accent 4" w:semiHidden="0" w:uiPriority="64" w:unhideWhenUsed="0"/>
+    <w:lsdException w:name="Medium List 1 Accent 4" w:semiHidden="0" w:uiPriority="65" w:unhideWhenUsed="0"/>
+    <w:lsdException w:name="Medium List 2 Accent 4" w:semiHidden="0" w:uiPriority="66" w:unhideWhenUsed="0"/>
+    <w:lsdException w:name="Medium Grid 1 Accent 4" w:semiHidden="0" w:uiPriority="67" w:unhideWhenUsed="0"/>
+    <w:lsdException w:name="Medium Grid 2 Accent 4" w:semiHidden="0" w:uiPriority="68" w:unhideWhenUsed="0"/>
+    <w:lsdException w:name="Medium Grid 3 Accent 4" w:semiHidden="0" w:uiPriority="69" w:unhideWhenUsed="0"/>
+    <w:lsdException w:name="Dark List Accent 4" w:semiHidden="0" w:uiPriority="70" w:unhideWhenUsed="0"/>
+    <w:lsdException w:name="Colorful Shading Accent 4" w:semiHidden="0" w:uiPriority="71" w:unhideWhenUsed="0"/>
+    <w:lsdException w:name="Colorful List Accent 4" w:semiHidden="0" w:uiPriority="72" w:unhideWhenUsed="0"/>
+    <w:lsdException w:name="Colorful Grid Accent 4" w:semiHidden="0" w:uiPriority="73" w:unhideWhenUsed="0"/>
+    <w:lsdException w:name="Light Shading Accent 5" w:semiHidden="0" w:uiPriority="60" w:unhideWhenUsed="0"/>
+    <w:lsdException w:name="Light List Accent 5" w:semiHidden="0" w:uiPriority="61" w:unhideWhenUsed="0"/>
+    <w:lsdException w:name="Light Grid Accent 5" w:semiHidden="0" w:uiPriority="62" w:unhideWhenUsed="0"/>
+    <w:lsdException w:name="Medium Shading 1 Accent 5" w:semiHidden="0" w:uiPriority="63" w:unhideWhenUsed="0"/>
+    <w:lsdException w:name="Medium Shading 2 Accent 5" w:semiHidden="0" w:uiPriority="64" w:unhideWhenUsed="0"/>
+    <w:lsdException w:name="Medium List 1 Accent 5" w:semiHidden="0" w:uiPriority="65" w:unhideWhenUsed="0"/>
+    <w:lsdException w:name="Medium List 2 Accent 5" w:semiHidden="0" w:uiPriority="66" w:unhideWhenUsed="0"/>
+    <w:lsdException w:name="Medium Grid 1 Accent 5" w:semiHidden="0" w:uiPriority="67" w:unhideWhenUsed="0"/>
+    <w:lsdException w:name="Medium Grid 2 Accent 5" w:semiHidden="0" w:uiPriority="68" w:unhideWhenUsed="0"/>
+    <w:lsdException w:name="Medium Grid 3 Accent 5" w:semiHidden="0" w:uiPriority="69" w:unhideWhenUsed="0"/>
+    <w:lsdException w:name="Dark List Accent 5" w:semiHidden="0" w:uiPriority="70" w:unhideWhenUsed="0"/>
+    <w:lsdException w:name="Colorful Shading Accent 5" w:semiHidden="0" w:uiPriority="71" w:unhideWhenUsed="0"/>
+    <w:lsdException w:name="Colorful List Accent 5" w:semiHidden="0" w:uiPriority="72" w:unhideWhenUsed="0"/>
+    <w:lsdException w:name="Colorful Grid Accent 5" w:semiHidden="0" w:uiPriority="73" w:unhideWhenUsed="0"/>
+    <w:lsdException w:name="Light Shading Accent 6" w:semiHidden="0" w:uiPriority="60" w:unhideWhenUsed="0"/>
+    <w:lsdException w:name="Light List Accent 6" w:semiHidden="0" w:uiPriority="61" w:unhideWhenUsed="0"/>
+    <w:lsdException w:name="Light Grid Accent 6" w:semiHidden="0" w:uiPriority="62" w:unhideWhenUsed="0"/>
+    <w:lsdException w:name="Medium Shading 1 Accent 6" w:semiHidden="0" w:uiPriority="63" w:unhideWhenUsed="0"/>
+    <w:lsdException w:name="Medium Shading 2 Accent 6" w:semiHidden="0" w:uiPriority="64" w:unhideWhenUsed="0"/>
+    <w:lsdException w:name="Medium List 1 Accent 6" w:semiHidden="0" w:uiPriority="65" w:unhideWhenUsed="0"/>
+    <w:lsdException w:name="Medium List 2 Accent 6" w:semiHidden="0" w:uiPriority="66" w:unhideWhenUsed="0"/>
+    <w:lsdException w:name="Medium Grid 1 Accent 6" w:semiHidden="0" w:uiPriority="67" w:unhideWhenUsed="0"/>
+    <w:lsdException w:name="Medium Grid 2 Accent 6" w:semiHidden="0" w:uiPriority="68" w:unhideWhenUsed="0"/>
+    <w:lsdException w:name="Medium Grid 3 Accent 6" w:semiHidden="0" w:uiPriority="69" w:unhideWhenUsed="0"/>
+    <w:lsdException w:name="Dark List Accent 6" w:semiHidden="0" w:uiPriority="70" w:unhideWhenUsed="0"/>
+    <w:lsdException w:name="Colorful Shading Accent 6" w:semiHidden="0" w:uiPriority="71" w:unhideWhenUsed="0"/>
+    <w:lsdException w:name="Colorful List Accent 6" w:semiHidden="0" w:uiPriority="72" w:unhideWhenUsed="0"/>
+    <w:lsdException w:name="Colorful Grid Accent 6" w:semiHidden="0" w:uiPriority="73" w:unhideWhenUsed="0"/>
+    <w:lsdException w:name="Subtle Emphasis" w:semiHidden="0" w:uiPriority="19" w:unhideWhenUsed="0" w:qFormat="1"/>
+    <w:lsdException w:name="Intense Emphasis" w:semiHidden="0" w:uiPriority="21" w:unhideWhenUsed="0" w:qFormat="1"/>
+    <w:lsdException w:name="Subtle Reference" w:semiHidden="0" w:uiPriority="31" w:unhideWhenUsed="0" w:qFormat="1"/>
+    <w:lsdException w:name="Intense Reference" w:semiHidden="0" w:uiPriority="32" w:unhideWhenUsed="0" w:qFormat="1"/>
+    <w:lsdException w:name="Book Title" w:semiHidden="0" w:uiPriority="33" w:unhideWhenUsed="0" w:qFormat="1"/>
+    <w:lsdException w:name="Bibliography" w:uiPriority="37"/>
+    <w:lsdException w:name="TOC Heading" w:uiPriority="39" w:qFormat="1"/>
+  </w:latentStyles>
+  <w:style w:type="paragraph" w:default="1" w:styleId="Normal">
+    <w:name w:val="Normal"/>
+    <w:qFormat/>
+  </w:style>
+  <w:style w:type="character" w:default="1" w:styleId="DefaultParagraphFont">
+    <w:name w:val="Default Paragraph Font"/>
+    <w:uiPriority w:val="1"/>
+    <w:semiHidden/>
+    <w:unhideWhenUsed/>
+  </w:style>
+  <w:style w:type="table" w:default="1" w:styleId="TableNormal">
+    <w:name w:val="Normal Table"/>
+    <w:uiPriority w:val="99"/>
+    <w:semiHidden/>
+    <w:unhideWhenUsed/>
+    <w:tblPr>
+      <w:tblInd w:w="0" w:type="dxa"/>
+      <w:tblCellMar>
+        <w:top w:w="0" w:type="dxa"/>
+        <w:left w:w="108" w:type="dxa"/>
+        <w:bottom w:w="0" w:type="dxa"/>
+        <w:right w:w="108" w:type="dxa"/>
+      </w:tblCellMar>
+    </w:tblPr>
+  </w:style>
+  <w:style w:type="numbering" w:default="1" w:styleId="NoList">
+    <w:name w:val="No List"/>
+    <w:uiPriority w:val="99"/>
+    <w:semiHidden/>
+    <w:unhideWhenUsed/>
   </w:style>
 </w:styles>
 </file>

</xml_diff>

<commit_message>
edited and made some comments for maggie to look at
</commit_message>
<xml_diff>
--- a/Research/write up melissa.docx
+++ b/Research/write up melissa.docx
@@ -1,6 +1,6 @@
 
 <file path=word/document.xml><?xml version="1.0" encoding="utf-8"?>
-<w:document xmlns:wpc="http://schemas.microsoft.com/office/word/2010/wordprocessingCanvas" xmlns:mc="http://schemas.openxmlformats.org/markup-compatibility/2006" xmlns:o="urn:schemas-microsoft-com:office:office" xmlns:r="http://schemas.openxmlformats.org/officeDocument/2006/relationships" xmlns:m="http://schemas.openxmlformats.org/officeDocument/2006/math" xmlns:v="urn:schemas-microsoft-com:vml" xmlns:wp14="http://schemas.microsoft.com/office/word/2010/wordprocessingDrawing" xmlns:wp="http://schemas.openxmlformats.org/drawingml/2006/wordprocessingDrawing" xmlns:w10="urn:schemas-microsoft-com:office:word" xmlns:w="http://schemas.openxmlformats.org/wordprocessingml/2006/main" xmlns:w14="http://schemas.microsoft.com/office/word/2010/wordml" xmlns:wpg="http://schemas.microsoft.com/office/word/2010/wordprocessingGroup" xmlns:wpi="http://schemas.microsoft.com/office/word/2010/wordprocessingInk" xmlns:wne="http://schemas.microsoft.com/office/word/2006/wordml" xmlns:wps="http://schemas.microsoft.com/office/word/2010/wordprocessingShape" mc:Ignorable="w14 wp14">
+<w:document xmlns:ve="http://schemas.openxmlformats.org/markup-compatibility/2006" xmlns:o="urn:schemas-microsoft-com:office:office" xmlns:r="http://schemas.openxmlformats.org/officeDocument/2006/relationships" xmlns:m="http://schemas.openxmlformats.org/officeDocument/2006/math" xmlns:v="urn:schemas-microsoft-com:vml" xmlns:wp="http://schemas.openxmlformats.org/drawingml/2006/wordprocessingDrawing" xmlns:w10="urn:schemas-microsoft-com:office:word" xmlns:w="http://schemas.openxmlformats.org/wordprocessingml/2006/main" xmlns:wne="http://schemas.microsoft.com/office/word/2006/wordml">
   <w:body>
     <w:p>
       <w:pPr>
@@ -31,7 +31,7 @@
     </w:p>
     <w:p>
       <w:pPr>
-        <w:ind w:firstLine="360"/>
+        <w:ind w:firstLine="720"/>
         <w:textAlignment w:val="baseline"/>
         <w:rPr>
           <w:sz w:val="24"/>
@@ -39,166 +39,247 @@
       </w:pPr>
       <w:r>
         <w:rPr>
+          <w:sz w:val="24"/>
+        </w:rPr>
+        <w:t xml:space="preserve">In this section we will discuss </w:t>
+      </w:r>
+      <w:r>
+        <w:rPr>
+          <w:sz w:val="24"/>
+        </w:rPr>
+        <w:t xml:space="preserve">a </w:t>
+      </w:r>
+      <w:r>
+        <w:rPr>
+          <w:sz w:val="24"/>
+        </w:rPr>
+        <w:t>state of the art desi</w:t>
+      </w:r>
+      <w:r>
+        <w:rPr>
+          <w:sz w:val="24"/>
+        </w:rPr>
+        <w:t>gn</w:t>
+      </w:r>
+      <w:r>
+        <w:rPr>
+          <w:sz w:val="24"/>
+        </w:rPr>
+        <w:t xml:space="preserve"> manufactured by </w:t>
+      </w:r>
+      <w:r>
+        <w:rPr>
+          <w:sz w:val="24"/>
+        </w:rPr>
+        <w:t>a medical technology company</w:t>
+      </w:r>
+      <w:r>
+        <w:rPr>
+          <w:sz w:val="24"/>
+        </w:rPr>
+        <w:t xml:space="preserve"> as well as designs made by laypeople.  </w:t>
+      </w:r>
+      <w:r>
+        <w:rPr>
+          <w:sz w:val="24"/>
+        </w:rPr>
+        <w:t>Medical device companies have the resources to design prosthetics that can be used for human use.  Our focus will be on simpler models not meant as prosthetics that are easy to make and affordable.</w:t>
+      </w:r>
+    </w:p>
+    <w:p>
+      <w:pPr>
+        <w:ind w:firstLine="720"/>
+        <w:textAlignment w:val="baseline"/>
+        <w:rPr>
+          <w:color w:val="7030A0"/>
+          <w:sz w:val="24"/>
+        </w:rPr>
+      </w:pPr>
+      <w:r>
+        <w:rPr>
+          <w:sz w:val="24"/>
+        </w:rPr>
+        <w:t xml:space="preserve">Medical device companies have made great strides in the prosthesis field.  One such company is </w:t>
+      </w:r>
+      <w:proofErr w:type="spellStart"/>
+      <w:r>
+        <w:rPr>
+          <w:sz w:val="24"/>
+        </w:rPr>
+        <w:t>RSLSteeper</w:t>
+      </w:r>
+      <w:proofErr w:type="spellEnd"/>
+      <w:r>
+        <w:rPr>
+          <w:sz w:val="24"/>
+        </w:rPr>
+        <w:t xml:space="preserve">.  This company has created the </w:t>
+      </w:r>
+      <w:proofErr w:type="spellStart"/>
+      <w:r>
+        <w:rPr>
+          <w:sz w:val="24"/>
+        </w:rPr>
+        <w:t>bebionic</w:t>
+      </w:r>
+      <w:proofErr w:type="spellEnd"/>
+      <w:r>
+        <w:rPr>
+          <w:sz w:val="24"/>
+        </w:rPr>
+        <w:t xml:space="preserve"> hand, a </w:t>
+      </w:r>
+      <w:proofErr w:type="spellStart"/>
+      <w:r>
+        <w:rPr>
+          <w:sz w:val="24"/>
+        </w:rPr>
+        <w:t>myoelectric</w:t>
+      </w:r>
+      <w:proofErr w:type="spellEnd"/>
+      <w:r>
+        <w:rPr>
+          <w:sz w:val="24"/>
+        </w:rPr>
+        <w:t xml:space="preserve"> prosthesis.  The most current product, the bebionic3,</w:t>
+      </w:r>
+      <w:r>
+        <w:rPr>
+          <w:sz w:val="24"/>
+        </w:rPr>
+        <w:t xml:space="preserve"> uses sensors placed on the skin to pick up impulses from muscle tissue to control the hand.  It</w:t>
+      </w:r>
+      <w:r>
+        <w:rPr>
+          <w:sz w:val="24"/>
+        </w:rPr>
+        <w:t xml:space="preserve"> has individual motors for each finger which are positioned to optimize weight distribution.</w:t>
+      </w:r>
+      <w:r>
+        <w:rPr>
+          <w:sz w:val="24"/>
+        </w:rPr>
+        <w:t xml:space="preserve">  </w:t>
+      </w:r>
+      <w:r>
+        <w:rPr>
+          <w:sz w:val="24"/>
+        </w:rPr>
+        <w:t xml:space="preserve">The hand features proportional speed control so the hand can perform delicate tasks as well as handling up to 45 kilograms.  </w:t>
+      </w:r>
+      <w:r>
+        <w:rPr>
+          <w:sz w:val="24"/>
+        </w:rPr>
+        <w:t xml:space="preserve">The prosthesis is designed to mimic a human hand and move as naturally as possible.  </w:t>
+      </w:r>
+      <w:r>
+        <w:rPr>
+          <w:sz w:val="24"/>
+        </w:rPr>
+        <w:t xml:space="preserve">The bebionic3 is one of several state-of-the-art prosthetics on the market today.  Others include the </w:t>
+      </w:r>
+      <w:proofErr w:type="spellStart"/>
+      <w:r>
+        <w:rPr>
+          <w:sz w:val="24"/>
+        </w:rPr>
+        <w:t>iLimb</w:t>
+      </w:r>
+      <w:proofErr w:type="spellEnd"/>
+      <w:r>
+        <w:rPr>
+          <w:sz w:val="24"/>
+        </w:rPr>
+        <w:t xml:space="preserve"> by touch bionics, costing about ___ and the Michelangelo by </w:t>
+      </w:r>
+      <w:proofErr w:type="spellStart"/>
+      <w:r>
+        <w:rPr>
+          <w:sz w:val="24"/>
+        </w:rPr>
+        <w:t>Ottobock</w:t>
+      </w:r>
+      <w:proofErr w:type="spellEnd"/>
+      <w:r>
+        <w:rPr>
+          <w:sz w:val="24"/>
+        </w:rPr>
+        <w:t xml:space="preserve">, costing about ____. The </w:t>
+      </w:r>
+      <w:proofErr w:type="spellStart"/>
+      <w:r>
+        <w:rPr>
+          <w:sz w:val="24"/>
+        </w:rPr>
+        <w:t>iLimb</w:t>
+      </w:r>
+      <w:proofErr w:type="spellEnd"/>
+      <w:r>
+        <w:rPr>
+          <w:sz w:val="24"/>
+        </w:rPr>
+        <w:t xml:space="preserve"> and Michelangelo use similar technology to the bebionic3. </w:t>
+      </w:r>
+      <w:r>
+        <w:rPr>
           <w:color w:val="FF0000"/>
           <w:sz w:val="24"/>
         </w:rPr>
-        <w:t xml:space="preserve">This is more of a style thing but I’d write a </w:t>
-      </w:r>
+        <w:t xml:space="preserve"> I’d talk about the price and maybe also the weight of the </w:t>
+      </w:r>
+      <w:proofErr w:type="spellStart"/>
       <w:r>
         <w:rPr>
           <w:color w:val="FF0000"/>
           <w:sz w:val="24"/>
         </w:rPr>
-        <w:t xml:space="preserve">(very) </w:t>
-      </w:r>
+        <w:t>bebionic</w:t>
+      </w:r>
+      <w:proofErr w:type="spellEnd"/>
       <w:r>
         <w:rPr>
           <w:color w:val="FF0000"/>
           <w:sz w:val="24"/>
         </w:rPr>
-        <w:t>short intro paragraph instead of “in this section we will”</w:t>
-      </w:r>
-      <w:r>
-        <w:rPr>
-          <w:sz w:val="24"/>
-        </w:rPr>
-        <w:t xml:space="preserve"> </w:t>
-      </w:r>
-      <w:r>
-        <w:rPr>
-          <w:sz w:val="24"/>
-        </w:rPr>
-        <w:t xml:space="preserve">In this section we will discuss </w:t>
-      </w:r>
-      <w:r>
-        <w:rPr>
-          <w:sz w:val="24"/>
-        </w:rPr>
-        <w:t xml:space="preserve">a </w:t>
-      </w:r>
-      <w:r>
-        <w:rPr>
-          <w:sz w:val="24"/>
-        </w:rPr>
-        <w:t>state of the art desi</w:t>
-      </w:r>
-      <w:r>
-        <w:rPr>
-          <w:sz w:val="24"/>
-        </w:rPr>
-        <w:t>gn</w:t>
-      </w:r>
-      <w:r>
-        <w:rPr>
-          <w:sz w:val="24"/>
-        </w:rPr>
-        <w:t xml:space="preserve"> manufactured by </w:t>
-      </w:r>
-      <w:r>
-        <w:rPr>
-          <w:sz w:val="24"/>
-        </w:rPr>
-        <w:t>a medical technology company</w:t>
-      </w:r>
-      <w:r>
-        <w:rPr>
-          <w:sz w:val="24"/>
-        </w:rPr>
-        <w:t xml:space="preserve"> as well as designs made by laypeople.  </w:t>
-      </w:r>
-      <w:r>
-        <w:rPr>
-          <w:sz w:val="24"/>
-        </w:rPr>
-        <w:t xml:space="preserve">Medical device companies have made great strides in the prosthesis field.  One such company is </w:t>
-      </w:r>
-      <w:proofErr w:type="spellStart"/>
-      <w:r>
-        <w:rPr>
-          <w:sz w:val="24"/>
-        </w:rPr>
-        <w:t>RSLSteeper</w:t>
-      </w:r>
-      <w:proofErr w:type="spellEnd"/>
-      <w:r>
-        <w:rPr>
-          <w:sz w:val="24"/>
-        </w:rPr>
-        <w:t xml:space="preserve">.  This company has created the </w:t>
-      </w:r>
-      <w:proofErr w:type="spellStart"/>
-      <w:r>
-        <w:rPr>
-          <w:sz w:val="24"/>
-        </w:rPr>
-        <w:t>bebionic</w:t>
-      </w:r>
-      <w:proofErr w:type="spellEnd"/>
-      <w:r>
-        <w:rPr>
-          <w:sz w:val="24"/>
-        </w:rPr>
-        <w:t xml:space="preserve"> hand, a myoelectric prosthesis.  The most current product, the bebionic3,</w:t>
-      </w:r>
-      <w:r>
-        <w:rPr>
-          <w:sz w:val="24"/>
-        </w:rPr>
-        <w:t xml:space="preserve"> uses sensors placed on the skin to pick up impulses from muscle tissue to control the hand.  It</w:t>
-      </w:r>
-      <w:r>
-        <w:rPr>
-          <w:sz w:val="24"/>
-        </w:rPr>
-        <w:t xml:space="preserve"> has individual motors for each finger which are positioned to optimize weight distribution.</w:t>
-      </w:r>
-      <w:r>
-        <w:rPr>
-          <w:sz w:val="24"/>
-        </w:rPr>
-        <w:t xml:space="preserve">  </w:t>
-      </w:r>
-      <w:r>
-        <w:rPr>
-          <w:sz w:val="24"/>
-        </w:rPr>
-        <w:t xml:space="preserve">The hand features proportional speed control so the hand can perform delicate tasks as well as handling up to 45 kilograms.  </w:t>
-      </w:r>
-      <w:r>
-        <w:rPr>
-          <w:sz w:val="24"/>
-        </w:rPr>
-        <w:t>The prosthesis is designed to mimic a human hand and move as naturally as possible.  The bebionic3 is shown in the image below</w:t>
+        <w:t>, I’d also talk about at least one other professional level hand because hey why not</w:t>
       </w:r>
       <w:r>
         <w:rPr>
           <w:color w:val="FF0000"/>
           <w:sz w:val="24"/>
         </w:rPr>
-        <w:t xml:space="preserve"> I’d talk about the price and maybe also the weight of the </w:t>
-      </w:r>
-      <w:proofErr w:type="spellStart"/>
+        <w:t xml:space="preserve"> (or at the very least say that there are these other competitors each costing about X much)</w:t>
+      </w:r>
       <w:r>
         <w:rPr>
           <w:color w:val="FF0000"/>
           <w:sz w:val="24"/>
         </w:rPr>
-        <w:t>bebionic</w:t>
-      </w:r>
-      <w:proofErr w:type="spellEnd"/>
-      <w:r>
-        <w:rPr>
-          <w:color w:val="FF0000"/>
-          <w:sz w:val="24"/>
-        </w:rPr>
-        <w:t>, I’d also talk about at least one other professional level hand because hey why not</w:t>
-      </w:r>
-      <w:r>
-        <w:rPr>
-          <w:color w:val="FF0000"/>
-          <w:sz w:val="24"/>
-        </w:rPr>
-        <w:t xml:space="preserve"> (or at the very least say that there are these other competitors each costing about X much)</w:t>
+        <w:t xml:space="preserve">.  </w:t>
+      </w:r>
+      <w:r>
+        <w:rPr>
+          <w:color w:val="7030A0"/>
+          <w:sz w:val="24"/>
+        </w:rPr>
+        <w:t xml:space="preserve">I didn’t want to talk too much about human prosthetics because that’s not what our projects </w:t>
+      </w:r>
+      <w:proofErr w:type="gramStart"/>
+      <w:r>
+        <w:rPr>
+          <w:color w:val="7030A0"/>
+          <w:sz w:val="24"/>
+        </w:rPr>
+        <w:t>is</w:t>
+      </w:r>
+      <w:proofErr w:type="gramEnd"/>
+      <w:r>
+        <w:rPr>
+          <w:color w:val="7030A0"/>
+          <w:sz w:val="24"/>
+        </w:rPr>
+        <w:t xml:space="preserve"> about.  Also, where would I find prices?</w:t>
       </w:r>
     </w:p>
     <w:p>
@@ -233,7 +314,7 @@
                     </pic:cNvPicPr>
                   </pic:nvPicPr>
                   <pic:blipFill>
-                    <a:blip r:embed="rId6" cstate="print"/>
+                    <a:blip r:embed="rId5" cstate="print"/>
                     <a:srcRect/>
                     <a:stretch>
                       <a:fillRect/>
@@ -268,21 +349,19 @@
         <w:jc w:val="center"/>
         <w:textAlignment w:val="baseline"/>
         <w:rPr>
-          <w:color w:val="FF0000"/>
-          <w:sz w:val="24"/>
-        </w:rPr>
-      </w:pPr>
-      <w:r>
-        <w:rPr>
-          <w:color w:val="FF0000"/>
-          <w:sz w:val="24"/>
-        </w:rPr>
+          <w:sz w:val="24"/>
+        </w:rPr>
+      </w:pPr>
+      <w:r>
+        <w:rPr>
+          <w:sz w:val="24"/>
+        </w:rPr>
+        <w:lastRenderedPageBreak/>
         <w:t xml:space="preserve">Figure 1: </w:t>
       </w:r>
       <w:proofErr w:type="spellStart"/>
       <w:r>
         <w:rPr>
-          <w:color w:val="FF0000"/>
           <w:sz w:val="24"/>
         </w:rPr>
         <w:t>bebionic</w:t>
@@ -290,7 +369,6 @@
       <w:proofErr w:type="spellEnd"/>
       <w:r>
         <w:rPr>
-          <w:color w:val="FF0000"/>
           <w:sz w:val="24"/>
         </w:rPr>
         <w:t xml:space="preserve"> hand</w:t>
@@ -318,7 +396,6 @@
         <w:rPr>
           <w:sz w:val="24"/>
         </w:rPr>
-        <w:lastRenderedPageBreak/>
         <w:tab/>
         <w:t>Next we will discuss hands made by laypeopl</w:t>
       </w:r>
@@ -330,6 +407,12 @@
       </w:r>
       <w:r>
         <w:rPr>
+          <w:sz w:val="24"/>
+        </w:rPr>
+        <w:t xml:space="preserve">These hands were designed and manufactured by people with limited resources.  Because of that, the hands are simple and affordable.  They set a precedent for inexpensive 3D printed hands.   </w:t>
+      </w:r>
+      <w:r>
+        <w:rPr>
           <w:color w:val="FF0000"/>
           <w:sz w:val="24"/>
         </w:rPr>
@@ -404,60 +487,56 @@
         <w:rPr>
           <w:sz w:val="24"/>
         </w:rPr>
-        <w:t xml:space="preserve"> 3D printer and created the design on CAD software.  The entire assembly is composed of 3D printed parts, with the exception of three components.  The hand has a very simplistic design using a system of cables.  </w:t>
-      </w:r>
-      <w:proofErr w:type="gramStart"/>
-      <w:r>
-        <w:rPr>
-          <w:sz w:val="24"/>
-        </w:rPr>
-        <w:t>When the user bends his wrist down</w:t>
+        <w:t xml:space="preserve"> 3D printer and created the design on CAD software.  The entire assembly is composed of 3D printed parts, with the exception of three components.  The hand has a very simplistic design using a system of cables.  When the user bends his wrist down</w:t>
+      </w:r>
+      <w:r>
+        <w:rPr>
+          <w:sz w:val="24"/>
+        </w:rPr>
+        <w:t>,</w:t>
+      </w:r>
+      <w:r>
+        <w:rPr>
+          <w:sz w:val="24"/>
+        </w:rPr>
+        <w:t xml:space="preserve"> </w:t>
+      </w:r>
+      <w:r>
+        <w:rPr>
+          <w:sz w:val="24"/>
+        </w:rPr>
+        <w:t xml:space="preserve">the cables effectively shorten, </w:t>
+      </w:r>
+      <w:r>
+        <w:rPr>
+          <w:sz w:val="24"/>
+        </w:rPr>
+        <w:t>causing</w:t>
+      </w:r>
+      <w:r>
+        <w:rPr>
+          <w:sz w:val="24"/>
+        </w:rPr>
+        <w:t xml:space="preserve"> the fingers</w:t>
       </w:r>
       <w:r>
         <w:rPr>
           <w:color w:val="FF0000"/>
           <w:sz w:val="24"/>
         </w:rPr>
-        <w:t>,</w:t>
-      </w:r>
-      <w:r>
-        <w:rPr>
-          <w:color w:val="FF0000"/>
-          <w:sz w:val="24"/>
-        </w:rPr>
-        <w:t xml:space="preserve"> +the cables effectively shorten,</w:t>
-      </w:r>
-      <w:r>
-        <w:rPr>
-          <w:sz w:val="24"/>
-        </w:rPr>
-        <w:t xml:space="preserve"> causing</w:t>
-      </w:r>
-      <w:r>
-        <w:rPr>
-          <w:sz w:val="24"/>
-        </w:rPr>
-        <w:t xml:space="preserve"> the fingers</w:t>
-      </w:r>
-      <w:r>
-        <w:rPr>
-          <w:color w:val="FF0000"/>
-          <w:sz w:val="24"/>
-        </w:rPr>
-        <w:t xml:space="preserve"> to</w:t>
-      </w:r>
-      <w:r>
-        <w:rPr>
-          <w:sz w:val="24"/>
-        </w:rPr>
-        <w:t xml:space="preserve"> curl into a grasping position.</w:t>
-      </w:r>
-      <w:proofErr w:type="gramEnd"/>
-      <w:r>
-        <w:rPr>
-          <w:sz w:val="24"/>
-        </w:rPr>
-        <w:t xml:space="preserve">  </w:t>
+        <w:t xml:space="preserve"> </w:t>
+      </w:r>
+      <w:r>
+        <w:rPr>
+          <w:sz w:val="24"/>
+        </w:rPr>
+        <w:t>to</w:t>
+      </w:r>
+      <w:r>
+        <w:rPr>
+          <w:sz w:val="24"/>
+        </w:rPr>
+        <w:t xml:space="preserve"> curl into a grasping position.  </w:t>
       </w:r>
       <w:proofErr w:type="gramStart"/>
       <w:r>
@@ -491,18 +570,8 @@
           <w:color w:val="FF0000"/>
           <w:sz w:val="24"/>
         </w:rPr>
-        <w:t xml:space="preserve"> Below are photos of the </w:t>
-      </w:r>
-      <w:proofErr w:type="spellStart"/>
-      <w:r>
-        <w:rPr>
-          <w:strike/>
-          <w:color w:val="FF0000"/>
-          <w:sz w:val="24"/>
-        </w:rPr>
-        <w:t>Robohand</w:t>
-      </w:r>
-      <w:proofErr w:type="spellEnd"/>
+        <w:t xml:space="preserve"> </w:t>
+      </w:r>
     </w:p>
     <w:p>
       <w:pPr>
@@ -534,7 +603,7 @@
                     </pic:cNvPicPr>
                   </pic:nvPicPr>
                   <pic:blipFill>
-                    <a:blip r:embed="rId7" cstate="print"/>
+                    <a:blip r:embed="rId6" cstate="print"/>
                     <a:srcRect/>
                     <a:stretch>
                       <a:fillRect/>
@@ -574,7 +643,6 @@
       </w:pPr>
       <w:r>
         <w:rPr>
-          <w:color w:val="FF0000"/>
           <w:sz w:val="24"/>
         </w:rPr>
         <w:t>Figure 2:</w:t>
@@ -615,6 +683,7 @@
           <w:noProof/>
           <w:sz w:val="24"/>
         </w:rPr>
+        <w:lastRenderedPageBreak/>
         <w:drawing>
           <wp:inline distT="0" distB="0" distL="0" distR="0">
             <wp:extent cx="4724400" cy="2133600"/>
@@ -631,7 +700,7 @@
                     </pic:cNvPicPr>
                   </pic:nvPicPr>
                   <pic:blipFill>
-                    <a:blip r:embed="rId8" cstate="print"/>
+                    <a:blip r:embed="rId7" cstate="print"/>
                     <a:srcRect/>
                     <a:stretch>
                       <a:fillRect/>
@@ -671,7 +740,6 @@
       </w:pPr>
       <w:r>
         <w:rPr>
-          <w:color w:val="FF0000"/>
           <w:sz w:val="24"/>
         </w:rPr>
         <w:t>Figure 3:</w:t>
@@ -725,7 +793,19 @@
         <w:rPr>
           <w:sz w:val="24"/>
         </w:rPr>
-        <w:t xml:space="preserve">.  This is a robotic hand not meant as a prosthetic.   The hand moves using motors </w:t>
+        <w:t>.  This is a robotic hand not meant as a prosthetic.   The hand moves using motors</w:t>
+      </w:r>
+      <w:r>
+        <w:rPr>
+          <w:sz w:val="24"/>
+        </w:rPr>
+        <w:t xml:space="preserve"> attached to cables on the inside and outside of each finger.  When the motor tightens the cables on the inside, the fingers curl in.  When the motor releases the inside cables and tightens the cables on the outside, the fingers open.</w:t>
+      </w:r>
+      <w:r>
+        <w:rPr>
+          <w:sz w:val="24"/>
+        </w:rPr>
+        <w:t xml:space="preserve"> </w:t>
       </w:r>
       <w:r>
         <w:rPr>
@@ -784,17 +864,9 @@
       </w:r>
       <w:r>
         <w:rPr>
-          <w:color w:val="FF0000"/>
           <w:sz w:val="24"/>
         </w:rPr>
         <w:t>is</w:t>
-      </w:r>
-      <w:r>
-        <w:rPr>
-          <w:color w:val="FF0000"/>
-          <w:sz w:val="24"/>
-        </w:rPr>
-        <w:t>&gt;can be</w:t>
       </w:r>
       <w:r>
         <w:rPr>
@@ -846,7 +918,7 @@
                     </pic:cNvPicPr>
                   </pic:nvPicPr>
                   <pic:blipFill>
-                    <a:blip r:embed="rId9" cstate="print"/>
+                    <a:blip r:embed="rId8" cstate="print"/>
                     <a:srcRect/>
                     <a:stretch>
                       <a:fillRect/>
@@ -886,7 +958,6 @@
       </w:pPr>
       <w:r>
         <w:rPr>
-          <w:color w:val="FF0000"/>
           <w:sz w:val="24"/>
         </w:rPr>
         <w:t>Figure 4:</w:t>
@@ -916,6 +987,7 @@
         <w:rPr>
           <w:sz w:val="24"/>
         </w:rPr>
+        <w:lastRenderedPageBreak/>
         <w:t xml:space="preserve">     </w:t>
       </w:r>
     </w:p>
@@ -927,6 +999,12 @@
           <w:sz w:val="24"/>
         </w:rPr>
       </w:pPr>
+      <w:r>
+        <w:rPr>
+          <w:sz w:val="24"/>
+        </w:rPr>
+        <w:t xml:space="preserve">       </w:t>
+      </w:r>
       <w:r>
         <w:rPr>
           <w:sz w:val="24"/>
@@ -954,7 +1032,7 @@
                     </pic:cNvPicPr>
                   </pic:nvPicPr>
                   <pic:blipFill>
-                    <a:blip r:embed="rId10" cstate="print"/>
+                    <a:blip r:embed="rId9" cstate="print"/>
                     <a:srcRect/>
                     <a:stretch>
                       <a:fillRect/>
@@ -986,7 +1064,13 @@
         <w:rPr>
           <w:sz w:val="24"/>
         </w:rPr>
-        <w:t xml:space="preserve">                                    </w:t>
+        <w:t xml:space="preserve">                       </w:t>
+      </w:r>
+      <w:r>
+        <w:rPr>
+          <w:sz w:val="24"/>
+        </w:rPr>
+        <w:t xml:space="preserve">         </w:t>
       </w:r>
       <w:r>
         <w:rPr>
@@ -1009,7 +1093,7 @@
                     </pic:cNvPicPr>
                   </pic:nvPicPr>
                   <pic:blipFill>
-                    <a:blip r:embed="rId11" cstate="print"/>
+                    <a:blip r:embed="rId10" cstate="print"/>
                     <a:srcRect/>
                     <a:stretch>
                       <a:fillRect/>
@@ -1055,7 +1139,6 @@
       </w:r>
       <w:r>
         <w:rPr>
-          <w:color w:val="FF0000"/>
           <w:sz w:val="24"/>
           <w:szCs w:val="24"/>
         </w:rPr>
@@ -1080,11 +1163,24 @@
           <w:sz w:val="24"/>
           <w:szCs w:val="24"/>
         </w:rPr>
-        <w:t xml:space="preserve">     </w:t>
-      </w:r>
-      <w:r>
-        <w:rPr>
-          <w:color w:val="FF0000"/>
+        <w:t xml:space="preserve">   </w:t>
+      </w:r>
+      <w:r>
+        <w:rPr>
+          <w:sz w:val="24"/>
+          <w:szCs w:val="24"/>
+        </w:rPr>
+        <w:t xml:space="preserve">      </w:t>
+      </w:r>
+      <w:r>
+        <w:rPr>
+          <w:sz w:val="24"/>
+          <w:szCs w:val="24"/>
+        </w:rPr>
+        <w:t xml:space="preserve">  </w:t>
+      </w:r>
+      <w:r>
+        <w:rPr>
           <w:sz w:val="24"/>
           <w:szCs w:val="24"/>
         </w:rPr>
@@ -1095,7 +1191,78 @@
           <w:sz w:val="24"/>
           <w:szCs w:val="24"/>
         </w:rPr>
-        <w:t xml:space="preserve">   Robot opens hand when user opens hand</w:t>
+        <w:t xml:space="preserve">   Robot opens hand when user </w:t>
+      </w:r>
+      <w:r>
+        <w:rPr>
+          <w:sz w:val="24"/>
+          <w:szCs w:val="24"/>
+        </w:rPr>
+        <w:t xml:space="preserve">                  </w:t>
+      </w:r>
+      <w:r>
+        <w:rPr>
+          <w:sz w:val="24"/>
+          <w:szCs w:val="24"/>
+        </w:rPr>
+        <w:tab/>
+      </w:r>
+      <w:r>
+        <w:rPr>
+          <w:sz w:val="24"/>
+          <w:szCs w:val="24"/>
+        </w:rPr>
+        <w:tab/>
+      </w:r>
+      <w:r>
+        <w:rPr>
+          <w:sz w:val="24"/>
+          <w:szCs w:val="24"/>
+        </w:rPr>
+        <w:tab/>
+      </w:r>
+      <w:r>
+        <w:rPr>
+          <w:sz w:val="24"/>
+          <w:szCs w:val="24"/>
+        </w:rPr>
+        <w:tab/>
+      </w:r>
+      <w:r>
+        <w:rPr>
+          <w:sz w:val="24"/>
+          <w:szCs w:val="24"/>
+        </w:rPr>
+        <w:tab/>
+      </w:r>
+      <w:r>
+        <w:rPr>
+          <w:sz w:val="24"/>
+          <w:szCs w:val="24"/>
+        </w:rPr>
+        <w:tab/>
+      </w:r>
+      <w:r>
+        <w:rPr>
+          <w:sz w:val="24"/>
+          <w:szCs w:val="24"/>
+        </w:rPr>
+        <w:tab/>
+      </w:r>
+      <w:r>
+        <w:rPr>
+          <w:sz w:val="24"/>
+          <w:szCs w:val="24"/>
+        </w:rPr>
+        <w:tab/>
+      </w:r>
+      <w:r>
+        <w:rPr>
+          <w:sz w:val="24"/>
+          <w:szCs w:val="24"/>
+        </w:rPr>
+        <w:tab/>
+        <w:t>opens hand</w:t>
       </w:r>
     </w:p>
     <w:p>
@@ -1164,6 +1331,22 @@
       </w:r>
       <w:bookmarkStart w:id="0" w:name="_GoBack"/>
       <w:bookmarkEnd w:id="0"/>
+      <w:r>
+        <w:rPr>
+          <w:color w:val="FF0000"/>
+          <w:sz w:val="24"/>
+          <w:szCs w:val="24"/>
+        </w:rPr>
+        <w:t xml:space="preserve">  </w:t>
+      </w:r>
+      <w:r>
+        <w:rPr>
+          <w:color w:val="5F497A" w:themeColor="accent4" w:themeShade="BF"/>
+          <w:sz w:val="24"/>
+          <w:szCs w:val="24"/>
+        </w:rPr>
+        <w:t>I believe Chris Wallace was doing something on how it actually works.  I was trying to go for more functionality and how it can be used</w:t>
+      </w:r>
     </w:p>
     <w:p>
       <w:pPr>
@@ -1204,7 +1387,7 @@
                     </pic:cNvPicPr>
                   </pic:nvPicPr>
                   <pic:blipFill>
-                    <a:blip r:embed="rId12" cstate="print"/>
+                    <a:blip r:embed="rId11" cstate="print"/>
                     <a:srcRect/>
                     <a:stretch>
                       <a:fillRect/>
@@ -1261,7 +1444,7 @@
                     </pic:cNvPicPr>
                   </pic:nvPicPr>
                   <pic:blipFill>
-                    <a:blip r:embed="rId13" cstate="print"/>
+                    <a:blip r:embed="rId12" cstate="print"/>
                     <a:srcRect/>
                     <a:stretch>
                       <a:fillRect/>
@@ -1379,7 +1562,7 @@
                     </pic:cNvPicPr>
                   </pic:nvPicPr>
                   <pic:blipFill>
-                    <a:blip r:embed="rId14" cstate="print"/>
+                    <a:blip r:embed="rId13" cstate="print"/>
                     <a:srcRect/>
                     <a:stretch>
                       <a:fillRect/>
@@ -1436,7 +1619,7 @@
                     </pic:cNvPicPr>
                   </pic:nvPicPr>
                   <pic:blipFill>
-                    <a:blip r:embed="rId15" cstate="print"/>
+                    <a:blip r:embed="rId14" cstate="print"/>
                     <a:srcRect/>
                     <a:stretch>
                       <a:fillRect/>
@@ -1587,7 +1770,7 @@
                     </pic:cNvPicPr>
                   </pic:nvPicPr>
                   <pic:blipFill>
-                    <a:blip r:embed="rId16" cstate="print"/>
+                    <a:blip r:embed="rId15" cstate="print"/>
                     <a:srcRect/>
                     <a:stretch>
                       <a:fillRect/>
@@ -1644,7 +1827,7 @@
                     </pic:cNvPicPr>
                   </pic:nvPicPr>
                   <pic:blipFill>
-                    <a:blip r:embed="rId17" cstate="print"/>
+                    <a:blip r:embed="rId16" cstate="print"/>
                     <a:srcRect/>
                     <a:stretch>
                       <a:fillRect/>
@@ -1785,7 +1968,7 @@
 </file>
 
 <file path=word/numbering.xml><?xml version="1.0" encoding="utf-8"?>
-<w:numbering xmlns:wpc="http://schemas.microsoft.com/office/word/2010/wordprocessingCanvas" xmlns:mc="http://schemas.openxmlformats.org/markup-compatibility/2006" xmlns:o="urn:schemas-microsoft-com:office:office" xmlns:r="http://schemas.openxmlformats.org/officeDocument/2006/relationships" xmlns:m="http://schemas.openxmlformats.org/officeDocument/2006/math" xmlns:v="urn:schemas-microsoft-com:vml" xmlns:wp14="http://schemas.microsoft.com/office/word/2010/wordprocessingDrawing" xmlns:wp="http://schemas.openxmlformats.org/drawingml/2006/wordprocessingDrawing" xmlns:w10="urn:schemas-microsoft-com:office:word" xmlns:w="http://schemas.openxmlformats.org/wordprocessingml/2006/main" xmlns:w14="http://schemas.microsoft.com/office/word/2010/wordml" xmlns:wpg="http://schemas.microsoft.com/office/word/2010/wordprocessingGroup" xmlns:wpi="http://schemas.microsoft.com/office/word/2010/wordprocessingInk" xmlns:wne="http://schemas.microsoft.com/office/word/2006/wordml" xmlns:wps="http://schemas.microsoft.com/office/word/2010/wordprocessingShape" mc:Ignorable="w14 wp14">
+<w:numbering xmlns:ve="http://schemas.openxmlformats.org/markup-compatibility/2006" xmlns:o="urn:schemas-microsoft-com:office:office" xmlns:r="http://schemas.openxmlformats.org/officeDocument/2006/relationships" xmlns:m="http://schemas.openxmlformats.org/officeDocument/2006/math" xmlns:v="urn:schemas-microsoft-com:vml" xmlns:wp="http://schemas.openxmlformats.org/drawingml/2006/wordprocessingDrawing" xmlns:w10="urn:schemas-microsoft-com:office:word" xmlns:w="http://schemas.openxmlformats.org/wordprocessingml/2006/main" xmlns:wne="http://schemas.microsoft.com/office/word/2006/wordml">
   <w:abstractNum w:abstractNumId="0">
     <w:nsid w:val="1FB05C38"/>
     <w:multiLevelType w:val="hybridMultilevel"/>
@@ -2219,7 +2402,7 @@
 </file>
 
 <file path=word/styles.xml><?xml version="1.0" encoding="utf-8"?>
-<w:styles xmlns:mc="http://schemas.openxmlformats.org/markup-compatibility/2006" xmlns:r="http://schemas.openxmlformats.org/officeDocument/2006/relationships" xmlns:w="http://schemas.openxmlformats.org/wordprocessingml/2006/main" xmlns:w14="http://schemas.microsoft.com/office/word/2010/wordml" mc:Ignorable="w14">
+<w:styles xmlns:r="http://schemas.openxmlformats.org/officeDocument/2006/relationships" xmlns:w="http://schemas.openxmlformats.org/wordprocessingml/2006/main">
   <w:docDefaults>
     <w:rPrDefault>
       <w:rPr>
@@ -2390,6 +2573,7 @@
     <w:uiPriority w:val="99"/>
     <w:semiHidden/>
     <w:unhideWhenUsed/>
+    <w:qFormat/>
     <w:tblPr>
       <w:tblInd w:w="0" w:type="dxa"/>
       <w:tblCellMar>

</xml_diff>